<commit_message>
calculate Cost Diffs default
</commit_message>
<xml_diff>
--- a/IADS Coursework 3_report.docx
+++ b/IADS Coursework 3_report.docx
@@ -376,6 +376,7 @@
         </w:rPr>
         <w:t xml:space="preserve">(on average a 3,6% higher </w:t>
       </w:r>
+      <w:proofErr w:type="spellStart"/>
       <w:r>
         <w:rPr>
           <w:lang w:val="en-US"/>
@@ -388,6 +389,7 @@
         </w:rPr>
         <w:t>ourValue</w:t>
       </w:r>
+      <w:proofErr w:type="spellEnd"/>
       <w:r>
         <w:rPr>
           <w:lang w:val="en-US"/>
@@ -497,6 +499,8 @@
         </w:rPr>
         <w:t xml:space="preserve"> </w:t>
       </w:r>
+      <w:proofErr w:type="spellStart"/>
+      <w:proofErr w:type="gramStart"/>
       <w:r>
         <w:rPr>
           <w:i/>
@@ -505,16 +509,9 @@
           <w:szCs w:val="24"/>
           <w:lang w:val="en-US"/>
         </w:rPr>
-        <w:t>createRandomMetricGraph(),</w:t>
-      </w:r>
-      <w:r>
-        <w:rPr>
-          <w:sz w:val="24"/>
-          <w:szCs w:val="24"/>
-          <w:lang w:val="en-US"/>
-        </w:rPr>
-        <w:t xml:space="preserve"> </w:t>
-      </w:r>
+        <w:t>createRandomMetricGraph</w:t>
+      </w:r>
+      <w:proofErr w:type="spellEnd"/>
       <w:r>
         <w:rPr>
           <w:i/>
@@ -523,7 +520,48 @@
           <w:szCs w:val="24"/>
           <w:lang w:val="en-US"/>
         </w:rPr>
-        <w:t>createRandomEuclideanGraph()</w:t>
+        <w:t>(</w:t>
+      </w:r>
+      <w:proofErr w:type="gramEnd"/>
+      <w:r>
+        <w:rPr>
+          <w:i/>
+          <w:iCs/>
+          <w:sz w:val="24"/>
+          <w:szCs w:val="24"/>
+          <w:lang w:val="en-US"/>
+        </w:rPr>
+        <w:t>),</w:t>
+      </w:r>
+      <w:r>
+        <w:rPr>
+          <w:sz w:val="24"/>
+          <w:szCs w:val="24"/>
+          <w:lang w:val="en-US"/>
+        </w:rPr>
+        <w:t xml:space="preserve"> </w:t>
+      </w:r>
+      <w:proofErr w:type="spellStart"/>
+      <w:r>
+        <w:rPr>
+          <w:i/>
+          <w:iCs/>
+          <w:sz w:val="24"/>
+          <w:szCs w:val="24"/>
+          <w:lang w:val="en-US"/>
+        </w:rPr>
+        <w:t>createRandomEuclideanGraph</w:t>
+      </w:r>
+      <w:proofErr w:type="spellEnd"/>
+      <w:r>
+        <w:rPr>
+          <w:i/>
+          <w:iCs/>
+          <w:sz w:val="24"/>
+          <w:szCs w:val="24"/>
+          <w:lang w:val="en-US"/>
+        </w:rPr>
+        <w:t>()</w:t>
       </w:r>
       <w:r>
         <w:rPr>
@@ -612,6 +650,8 @@
         </w:rPr>
         <w:t xml:space="preserve"> </w:t>
       </w:r>
+      <w:proofErr w:type="spellStart"/>
+      <w:proofErr w:type="gramStart"/>
       <w:r>
         <w:rPr>
           <w:i/>
@@ -622,6 +662,7 @@
         </w:rPr>
         <w:t>calculateCostDiffs</w:t>
       </w:r>
+      <w:proofErr w:type="spellEnd"/>
       <w:r>
         <w:rPr>
           <w:i/>
@@ -630,7 +671,18 @@
           <w:szCs w:val="24"/>
           <w:lang w:val="en-US"/>
         </w:rPr>
-        <w:t>()</w:t>
+        <w:t>(</w:t>
+      </w:r>
+      <w:proofErr w:type="gramEnd"/>
+      <w:r>
+        <w:rPr>
+          <w:i/>
+          <w:iCs/>
+          <w:sz w:val="24"/>
+          <w:szCs w:val="24"/>
+          <w:lang w:val="en-US"/>
+        </w:rPr>
+        <w:t>)</w:t>
       </w:r>
       <w:r>
         <w:rPr>
@@ -662,7 +714,21 @@
         <w:rPr>
           <w:lang w:val="en-US"/>
         </w:rPr>
-        <w:t xml:space="preserve">of different algorithms we can compare how well they do in calculating the tourValue for a given graph. To make this comparison accurate and reliable we must do this at a large scale by comparing these algorithms multiple times with different graphs. </w:t>
+        <w:t xml:space="preserve">of different algorithms we can compare how well they do in calculating the </w:t>
+      </w:r>
+      <w:proofErr w:type="spellStart"/>
+      <w:r>
+        <w:rPr>
+          <w:lang w:val="en-US"/>
+        </w:rPr>
+        <w:t>tourValue</w:t>
+      </w:r>
+      <w:proofErr w:type="spellEnd"/>
+      <w:r>
+        <w:rPr>
+          <w:lang w:val="en-US"/>
+        </w:rPr>
+        <w:t xml:space="preserve"> for a given graph. To make this comparison accurate and reliable we must do this at a large scale by comparing these algorithms multiple times with different graphs. </w:t>
       </w:r>
       <w:r>
         <w:rPr>
@@ -674,7 +740,21 @@
         <w:rPr>
           <w:lang w:val="en-US"/>
         </w:rPr>
-        <w:t xml:space="preserve"> to achieve this, I created a function which compares the efficiency of two algorithms by calculating the mean difference in their tourValue for </w:t>
+        <w:t xml:space="preserve"> to achieve this, I created a function which compares the efficiency of two algorithms by calculating the mean difference in their </w:t>
+      </w:r>
+      <w:proofErr w:type="spellStart"/>
+      <w:r>
+        <w:rPr>
+          <w:lang w:val="en-US"/>
+        </w:rPr>
+        <w:t>tourValue</w:t>
+      </w:r>
+      <w:proofErr w:type="spellEnd"/>
+      <w:r>
+        <w:rPr>
+          <w:lang w:val="en-US"/>
+        </w:rPr>
+        <w:t xml:space="preserve"> for </w:t>
       </w:r>
       <w:r>
         <w:rPr>
@@ -719,55 +799,64 @@
         <w:rPr>
           <w:lang w:val="en-US"/>
         </w:rPr>
-        <w:t>In order to ensure high accuracy and reliability all outputs below were produced using the average of 500 random tests for Euclidean/</w:t>
+        <w:t>In order to ensure high accuracy and reliability all outputs below were produced using the average of 500 random tests for Euclidean/Metric graphs of the specified size.</w:t>
+      </w:r>
+    </w:p>
+    <w:p>
+      <w:pPr>
+        <w:rPr>
+          <w:lang w:val="en-US"/>
+        </w:rPr>
+      </w:pPr>
+      <w:r>
+        <w:rPr>
+          <w:noProof/>
+          <w:lang w:val="en-US"/>
+        </w:rPr>
+        <w:drawing>
+          <wp:inline distT="0" distB="0" distL="0" distR="0" wp14:anchorId="0AB551F7" wp14:editId="7BA4F72D">
+            <wp:extent cx="5731510" cy="1018540"/>
+            <wp:effectExtent l="0" t="0" r="2540" b="0"/>
+            <wp:docPr id="1" name="Picture 1" descr="A screenshot of a computer&#10;&#10;Description automatically generated"/>
+            <wp:cNvGraphicFramePr>
+              <a:graphicFrameLocks xmlns:a="http://schemas.openxmlformats.org/drawingml/2006/main" noChangeAspect="1"/>
+            </wp:cNvGraphicFramePr>
+            <a:graphic xmlns:a="http://schemas.openxmlformats.org/drawingml/2006/main">
+              <a:graphicData uri="http://schemas.openxmlformats.org/drawingml/2006/picture">
+                <pic:pic xmlns:pic="http://schemas.openxmlformats.org/drawingml/2006/picture">
+                  <pic:nvPicPr>
+                    <pic:cNvPr id="1" name="resultsTESTING.PNG"/>
+                    <pic:cNvPicPr/>
+                  </pic:nvPicPr>
+                  <pic:blipFill>
+                    <a:blip r:embed="rId6" cstate="print">
+                      <a:extLst>
+                        <a:ext uri="{28A0092B-C50C-407E-A947-70E740481C1C}">
+                          <a14:useLocalDpi xmlns:a14="http://schemas.microsoft.com/office/drawing/2010/main" val="0"/>
+                        </a:ext>
+                      </a:extLst>
+                    </a:blip>
+                    <a:stretch>
+                      <a:fillRect/>
+                    </a:stretch>
+                  </pic:blipFill>
+                  <pic:spPr>
+                    <a:xfrm>
+                      <a:off x="0" y="0"/>
+                      <a:ext cx="5731510" cy="1018540"/>
+                    </a:xfrm>
+                    <a:prstGeom prst="rect">
+                      <a:avLst/>
+                    </a:prstGeom>
+                  </pic:spPr>
+                </pic:pic>
+              </a:graphicData>
+            </a:graphic>
+          </wp:inline>
+        </w:drawing>
       </w:r>
       <w:bookmarkStart w:id="0" w:name="_GoBack"/>
       <w:bookmarkEnd w:id="0"/>
-      <w:r>
-        <w:rPr>
-          <w:lang w:val="en-US"/>
-        </w:rPr>
-        <w:t>Metric graphs of the specified size.</w:t>
-      </w:r>
-    </w:p>
-    <w:p>
-      <w:pPr>
-        <w:rPr>
-          <w:lang w:val="en-US"/>
-        </w:rPr>
-      </w:pPr>
-      <w:r>
-        <w:rPr>
-          <w:lang w:val="en-US"/>
-        </w:rPr>
-        <w:t>Greedy vs Temperate</w:t>
-      </w:r>
-    </w:p>
-    <w:p>
-      <w:pPr>
-        <w:rPr>
-          <w:lang w:val="en-US"/>
-        </w:rPr>
-      </w:pPr>
-      <w:r>
-        <w:rPr>
-          <w:lang w:val="en-US"/>
-        </w:rPr>
-        <w:t>Greedy w/ Swap vs Temperate w/ Swap</w:t>
-      </w:r>
-    </w:p>
-    <w:p>
-      <w:pPr>
-        <w:rPr>
-          <w:lang w:val="en-US"/>
-        </w:rPr>
-      </w:pPr>
-      <w:r>
-        <w:rPr>
-          <w:lang w:val="en-US"/>
-        </w:rPr>
-        <w:t>Greedy w/ Swap &amp; 2-Opt vs Temperate w/ Swap &amp; 2-Opt</w:t>
-      </w:r>
     </w:p>
     <w:sectPr>
       <w:pgSz w:w="11906" w:h="16838"/>

</xml_diff>